<commit_message>
Updated the files for week1
</commit_message>
<xml_diff>
--- a/Pattern Library/Patterns.docx
+++ b/Pattern Library/Patterns.docx
@@ -3,74 +3,254 @@
 <w:document xmlns:wpc="http://schemas.microsoft.com/office/word/2010/wordprocessingCanvas" xmlns:mc="http://schemas.openxmlformats.org/markup-compatibility/2006" xmlns:o="urn:schemas-microsoft-com:office:office" xmlns:r="http://schemas.openxmlformats.org/officeDocument/2006/relationships" xmlns:m="http://schemas.openxmlformats.org/officeDocument/2006/math" xmlns:v="urn:schemas-microsoft-com:vml" xmlns:wp14="http://schemas.microsoft.com/office/word/2010/wordprocessingDrawing" xmlns:wp="http://schemas.openxmlformats.org/drawingml/2006/wordprocessingDrawing" xmlns:w10="urn:schemas-microsoft-com:office:word" xmlns:w="http://schemas.openxmlformats.org/wordprocessingml/2006/main" xmlns:w14="http://schemas.microsoft.com/office/word/2010/wordml" xmlns:w15="http://schemas.microsoft.com/office/word/2012/wordml" xmlns:wpg="http://schemas.microsoft.com/office/word/2010/wordprocessingGroup" xmlns:wpi="http://schemas.microsoft.com/office/word/2010/wordprocessingInk" xmlns:wne="http://schemas.microsoft.com/office/word/2006/wordml" xmlns:wps="http://schemas.microsoft.com/office/word/2010/wordprocessingShape" mc:Ignorable="w14 w15 wp14">
   <w:body>
     <w:p>
-      <w:r>
+      <w:pPr>
+        <w:rPr>
+          <w:u w:val="single"/>
+          <w:lang w:val="fr-FR"/>
+        </w:rPr>
+      </w:pPr>
+      <w:r>
+        <w:rPr>
+          <w:u w:val="single"/>
+          <w:lang w:val="fr-FR"/>
+        </w:rPr>
         <w:t>Michael Spitz</w:t>
       </w:r>
     </w:p>
     <w:p>
+      <w:r>
+        <w:t>I really like the way the letters</w:t>
+      </w:r>
+      <w:r>
+        <w:t xml:space="preserve"> look in this picture and I love the way they are connected. </w:t>
+      </w:r>
+      <w:r>
+        <w:t>It looks clean.</w:t>
+      </w:r>
+    </w:p>
+    <w:p>
+      <w:pPr>
+        <w:rPr>
+          <w:lang w:val="fr-FR"/>
+        </w:rPr>
+      </w:pPr>
       <w:hyperlink r:id="rId4" w:history="1">
         <w:r>
           <w:rPr>
             <w:rStyle w:val="Hyperlink"/>
+            <w:lang w:val="fr-FR"/>
           </w:rPr>
           <w:t>https://dribbble.com/shots/1716776-ST?list=shots&amp;sort=popular&amp;timeframe=now&amp;offset=10</w:t>
         </w:r>
       </w:hyperlink>
     </w:p>
-    <w:p/>
-    <w:p>
+    <w:p>
+      <w:pPr>
+        <w:rPr>
+          <w:lang w:val="fr-FR"/>
+        </w:rPr>
+      </w:pPr>
+    </w:p>
+    <w:p>
+      <w:pPr>
+        <w:rPr>
+          <w:u w:val="single"/>
+          <w:lang w:val="fr-FR"/>
+        </w:rPr>
+      </w:pPr>
       <w:proofErr w:type="spellStart"/>
       <w:r>
+        <w:rPr>
+          <w:u w:val="single"/>
+          <w:lang w:val="fr-FR"/>
+        </w:rPr>
         <w:t>Dmitriy</w:t>
       </w:r>
       <w:proofErr w:type="spellEnd"/>
     </w:p>
     <w:p>
+      <w:r>
+        <w:t>These icons are really simple and clean but you can easily identify each item when you see it.</w:t>
+      </w:r>
+    </w:p>
+    <w:p>
+      <w:pPr>
+        <w:rPr>
+          <w:lang w:val="fr-FR"/>
+        </w:rPr>
+      </w:pPr>
       <w:hyperlink r:id="rId5" w:history="1">
         <w:r>
           <w:rPr>
             <w:rStyle w:val="Hyperlink"/>
+            <w:lang w:val="fr-FR"/>
           </w:rPr>
-          <w:t>https://dribbble.com/shots/1717637-Restaurant-icons?list=shots&amp;sort=popular&amp;timeframe=now&amp;offset=51</w:t>
+          <w:t>https://dribbble.co</w:t>
+        </w:r>
+        <w:r>
+          <w:rPr>
+            <w:rStyle w:val="Hyperlink"/>
+            <w:lang w:val="fr-FR"/>
+          </w:rPr>
+          <w:t>m</w:t>
+        </w:r>
+        <w:r>
+          <w:rPr>
+            <w:rStyle w:val="Hyperlink"/>
+            <w:lang w:val="fr-FR"/>
+          </w:rPr>
+          <w:t>/shots/1717637-Restaurant-icons?list=shots&amp;sort=popular&amp;timeframe=now&amp;offset=51</w:t>
         </w:r>
       </w:hyperlink>
     </w:p>
-    <w:p/>
-    <w:p>
-      <w:r>
+    <w:p>
+      <w:pPr>
+        <w:rPr>
+          <w:lang w:val="fr-FR"/>
+        </w:rPr>
+      </w:pPr>
+    </w:p>
+    <w:p>
+      <w:pPr>
+        <w:rPr>
+          <w:u w:val="single"/>
+          <w:lang w:val="fr-FR"/>
+        </w:rPr>
+      </w:pPr>
+      <w:r>
+        <w:rPr>
+          <w:u w:val="single"/>
+          <w:lang w:val="fr-FR"/>
+        </w:rPr>
         <w:t xml:space="preserve">Alexander </w:t>
       </w:r>
       <w:proofErr w:type="spellStart"/>
       <w:r>
+        <w:rPr>
+          <w:u w:val="single"/>
+          <w:lang w:val="fr-FR"/>
+        </w:rPr>
         <w:t>Laguta</w:t>
       </w:r>
       <w:proofErr w:type="spellEnd"/>
     </w:p>
     <w:p>
+      <w:r>
+        <w:t>The design for this website is very nice and it goes perfectly with the background image.</w:t>
+      </w:r>
+    </w:p>
+    <w:p>
+      <w:pPr>
+        <w:rPr>
+          <w:lang w:val="fr-FR"/>
+        </w:rPr>
+      </w:pPr>
       <w:hyperlink r:id="rId6" w:history="1">
         <w:r>
           <w:rPr>
             <w:rStyle w:val="Hyperlink"/>
+            <w:lang w:val="fr-FR"/>
           </w:rPr>
-          <w:t>https://dribbble.com/shots/1716885-Helen-Miller?list=shots&amp;sort=popular&amp;timeframe=now&amp;offset=109</w:t>
+          <w:t>https://dribbble.com/shots/1716885-Helen-Miller?list=shots&amp;sort=po</w:t>
+        </w:r>
+        <w:r>
+          <w:rPr>
+            <w:rStyle w:val="Hyperlink"/>
+            <w:lang w:val="fr-FR"/>
+          </w:rPr>
+          <w:t>p</w:t>
+        </w:r>
+        <w:r>
+          <w:rPr>
+            <w:rStyle w:val="Hyperlink"/>
+            <w:lang w:val="fr-FR"/>
+          </w:rPr>
+          <w:t>ular&amp;timeframe=now&amp;offset=109</w:t>
         </w:r>
       </w:hyperlink>
     </w:p>
-    <w:p/>
-    <w:p>
-      <w:r>
-        <w:t>Jacob Rhoades</w:t>
-      </w:r>
-    </w:p>
-    <w:p>
-      <w:r>
-        <w:t>https://dribbble.com/shots/1717282-Tools-of-the-Trade?list=shots&amp;sort=popular&amp;timeframe=now&amp;offset=128</w:t>
+    <w:p>
+      <w:pPr>
+        <w:rPr>
+          <w:lang w:val="fr-FR"/>
+        </w:rPr>
+      </w:pPr>
+    </w:p>
+    <w:p>
+      <w:pPr>
+        <w:rPr>
+          <w:u w:val="single"/>
+          <w:lang w:val="fr-FR"/>
+        </w:rPr>
+      </w:pPr>
+      <w:r>
+        <w:rPr>
+          <w:u w:val="single"/>
+          <w:lang w:val="fr-FR"/>
+        </w:rPr>
+        <w:t xml:space="preserve">Jacob </w:t>
+      </w:r>
+      <w:proofErr w:type="spellStart"/>
+      <w:r>
+        <w:rPr>
+          <w:u w:val="single"/>
+          <w:lang w:val="fr-FR"/>
+        </w:rPr>
+        <w:t>Rhoades</w:t>
       </w:r>
       <w:bookmarkStart w:id="0" w:name="_GoBack"/>
       <w:bookmarkEnd w:id="0"/>
-    </w:p>
-    <w:p/>
-    <w:p/>
+      <w:proofErr w:type="spellEnd"/>
+    </w:p>
+    <w:p>
+      <w:r>
+        <w:t>The typography in this picture is very nice and its a very modern text that makes you feel good.</w:t>
+      </w:r>
+    </w:p>
+    <w:p>
+      <w:pPr>
+        <w:rPr>
+          <w:lang w:val="fr-FR"/>
+        </w:rPr>
+      </w:pPr>
+      <w:hyperlink r:id="rId7" w:history="1">
+        <w:r>
+          <w:rPr>
+            <w:rStyle w:val="Hyperlink"/>
+            <w:lang w:val="fr-FR"/>
+          </w:rPr>
+          <w:t>https://dribbble.com</w:t>
+        </w:r>
+        <w:r>
+          <w:rPr>
+            <w:rStyle w:val="Hyperlink"/>
+            <w:lang w:val="fr-FR"/>
+          </w:rPr>
+          <w:t>/</w:t>
+        </w:r>
+        <w:r>
+          <w:rPr>
+            <w:rStyle w:val="Hyperlink"/>
+            <w:lang w:val="fr-FR"/>
+          </w:rPr>
+          <w:t>shots/1717282-Tools-of-the-Trade?list=shots&amp;sort=popular&amp;timeframe=now&amp;offset=128</w:t>
+        </w:r>
+      </w:hyperlink>
+    </w:p>
+    <w:p>
+      <w:pPr>
+        <w:rPr>
+          <w:lang w:val="fr-FR"/>
+        </w:rPr>
+      </w:pPr>
+    </w:p>
+    <w:p>
+      <w:pPr>
+        <w:rPr>
+          <w:lang w:val="fr-FR"/>
+        </w:rPr>
+      </w:pPr>
+    </w:p>
     <w:sectPr>
       <w:pgSz w:w="12240" w:h="15840"/>
       <w:pgMar w:top="1440" w:right="1440" w:bottom="1440" w:left="1440" w:header="720" w:footer="720" w:gutter="0"/>
@@ -513,6 +693,18 @@
       <w:u w:val="single"/>
     </w:rPr>
   </w:style>
+  <w:style w:type="character" w:styleId="FollowedHyperlink">
+    <w:name w:val="FollowedHyperlink"/>
+    <w:basedOn w:val="DefaultParagraphFont"/>
+    <w:uiPriority w:val="99"/>
+    <w:semiHidden/>
+    <w:unhideWhenUsed/>
+    <w:rsid w:val="004C33CE"/>
+    <w:rPr>
+      <w:color w:val="954F72" w:themeColor="followedHyperlink"/>
+      <w:u w:val="single"/>
+    </w:rPr>
+  </w:style>
 </w:styles>
 </file>
 

</xml_diff>